<commit_message>
Update Cotizacion de servidor.docx
</commit_message>
<xml_diff>
--- a/DOCUMENTACIÓN/Cotizacion de servidor.docx
+++ b/DOCUMENTACIÓN/Cotizacion de servidor.docx
@@ -1001,7 +1001,26 @@
     <w:p>
       <w:pPr>
         <w:rPr>
-          <w:lang w:val="es-CL"/>
+          <w:i/>
+          <w:iCs/>
+        </w:rPr>
+      </w:pPr>
+      <w:hyperlink r:id="rId9" w:history="1">
+        <w:r>
+          <w:rPr>
+            <w:rStyle w:val="Hipervnculo"/>
+            <w:i/>
+            <w:iCs/>
+          </w:rPr>
+          <w:t>https://www.swhosting.com/es/cloud</w:t>
+        </w:r>
+      </w:hyperlink>
+    </w:p>
+    <w:p>
+      <w:pPr>
+        <w:rPr>
+          <w:i/>
+          <w:iCs/>
         </w:rPr>
       </w:pPr>
     </w:p>
@@ -1079,13 +1098,7 @@
         <w:rPr>
           <w:lang w:val="es-CL"/>
         </w:rPr>
-        <w:t>Datos redundados en variadas copias de seguridad que pueden ser de periodos variables, incluyendo un cobro adicional</w:t>
-      </w:r>
-      <w:r>
-        <w:rPr>
-          <w:lang w:val="es-CL"/>
-        </w:rPr>
-        <w:t>.</w:t>
+        <w:t>Datos redundados en variadas copias de seguridad que pueden ser de periodos variables, incluyendo un cobro adicional.</w:t>
       </w:r>
     </w:p>
     <w:p>
@@ -1103,25 +1116,7 @@
         <w:rPr>
           <w:lang w:val="es-CL"/>
         </w:rPr>
-        <w:t>Capacidad de ampliación o reducción de las características del servidor, permitiendo una escalabilidad sencilla</w:t>
-      </w:r>
-      <w:r>
-        <w:rPr>
-          <w:lang w:val="es-CL"/>
-        </w:rPr>
-        <w:t xml:space="preserve">, además de </w:t>
-      </w:r>
-      <w:r>
-        <w:rPr>
-          <w:lang w:val="es-CL"/>
-        </w:rPr>
-        <w:t xml:space="preserve">soporte 24/7 sin cobro </w:t>
-      </w:r>
-      <w:r>
-        <w:rPr>
-          <w:lang w:val="es-CL"/>
-        </w:rPr>
-        <w:t>extra.</w:t>
+        <w:t>Capacidad de ampliación o reducción de las características del servidor, permitiendo una escalabilidad sencilla, además de soporte 24/7 sin cobro extra.</w:t>
       </w:r>
     </w:p>
     <w:p>
@@ -1161,8 +1156,8 @@
       </w:r>
     </w:p>
     <w:sectPr>
-      <w:headerReference w:type="default" r:id="rId9"/>
-      <w:footerReference w:type="default" r:id="rId10"/>
+      <w:headerReference w:type="default" r:id="rId10"/>
+      <w:footerReference w:type="default" r:id="rId11"/>
       <w:pgSz w:w="12240" w:h="15840"/>
       <w:pgMar w:top="1417" w:right="1701" w:bottom="1417" w:left="1701" w:header="708" w:footer="708" w:gutter="0"/>
       <w:cols w:space="708"/>
@@ -2342,6 +2337,7 @@
   <w:style w:type="character" w:default="1" w:styleId="Fuentedeprrafopredeter">
     <w:name w:val="Default Paragraph Font"/>
     <w:uiPriority w:val="1"/>
+    <w:semiHidden/>
     <w:unhideWhenUsed/>
   </w:style>
   <w:style w:type="table" w:default="1" w:styleId="Tablanormal">
@@ -2707,6 +2703,18 @@
       </w:tblBorders>
     </w:tblPr>
   </w:style>
+  <w:style w:type="character" w:styleId="Mencinsinresolver">
+    <w:name w:val="Unresolved Mention"/>
+    <w:basedOn w:val="Fuentedeprrafopredeter"/>
+    <w:uiPriority w:val="99"/>
+    <w:semiHidden/>
+    <w:unhideWhenUsed/>
+    <w:rsid w:val="00F6587B"/>
+    <w:rPr>
+      <w:color w:val="605E5C"/>
+      <w:shd w:val="clear" w:color="auto" w:fill="E1DFDD"/>
+    </w:rPr>
+  </w:style>
 </w:styles>
 </file>
 

</xml_diff>